<commit_message>
Finished fist chapter of dokumentation
</commit_message>
<xml_diff>
--- a/visualization/Doku/DA_Vorlage_Dokumentation_Camera_Controlled_Swarm_Robots.docx
+++ b/visualization/Doku/DA_Vorlage_Dokumentation_Camera_Controlled_Swarm_Robots.docx
@@ -1047,7 +1047,7 @@
           </mc:Choice>
           <mc:Fallback>
             <w:pict>
-              <v:line w14:anchorId="28425781" id="Gerade Verbindung 4" o:spid="_x0000_s1026" style="position:absolute;z-index:251660288;visibility:visible;mso-wrap-style:square;mso-width-percent:0;mso-wrap-distance-left:9pt;mso-wrap-distance-top:0;mso-wrap-distance-right:9pt;mso-wrap-distance-bottom:0;mso-position-horizontal:absolute;mso-position-horizontal-relative:text;mso-position-vertical:absolute;mso-position-vertical-relative:text;mso-width-percent:0;mso-width-relative:margin" from="-4.45pt,9.2pt" to="467.7pt,9.2pt" o:gfxdata="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" strokecolor="black [3213]"/>
+              <v:line w14:anchorId="55A2FE26" id="Gerade Verbindung 4" o:spid="_x0000_s1026" style="position:absolute;z-index:251660288;visibility:visible;mso-wrap-style:square;mso-width-percent:0;mso-wrap-distance-left:9pt;mso-wrap-distance-top:0;mso-wrap-distance-right:9pt;mso-wrap-distance-bottom:0;mso-position-horizontal:absolute;mso-position-horizontal-relative:text;mso-position-vertical:absolute;mso-position-vertical-relative:text;mso-width-percent:0;mso-width-relative:margin" from="-4.45pt,9.2pt" to="467.7pt,9.2pt" o:gfxdata="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" strokecolor="black [3213]"/>
             </w:pict>
           </mc:Fallback>
         </mc:AlternateContent>
@@ -1175,7 +1175,7 @@
           </mc:Choice>
           <mc:Fallback>
             <w:pict>
-              <v:line w14:anchorId="781E0149" id="Gerade Verbindung 5" o:spid="_x0000_s1026" style="position:absolute;z-index:251661312;visibility:visible;mso-wrap-style:square;mso-width-percent:0;mso-wrap-distance-left:9pt;mso-wrap-distance-top:0;mso-wrap-distance-right:9pt;mso-wrap-distance-bottom:0;mso-position-horizontal:absolute;mso-position-horizontal-relative:text;mso-position-vertical:absolute;mso-position-vertical-relative:text;mso-width-percent:0;mso-width-relative:margin" from="-4.45pt,9.2pt" to="467.7pt,9.2pt" o:gfxdata="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" strokecolor="black [3213]"/>
+              <v:line w14:anchorId="15AB7D54" id="Gerade Verbindung 5" o:spid="_x0000_s1026" style="position:absolute;z-index:251661312;visibility:visible;mso-wrap-style:square;mso-width-percent:0;mso-wrap-distance-left:9pt;mso-wrap-distance-top:0;mso-wrap-distance-right:9pt;mso-wrap-distance-bottom:0;mso-position-horizontal:absolute;mso-position-horizontal-relative:text;mso-position-vertical:absolute;mso-position-vertical-relative:text;mso-width-percent:0;mso-width-relative:margin" from="-4.45pt,9.2pt" to="467.7pt,9.2pt" o:gfxdata="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" strokecolor="black [3213]"/>
             </w:pict>
           </mc:Fallback>
         </mc:AlternateContent>
@@ -1303,7 +1303,7 @@
           </mc:Choice>
           <mc:Fallback>
             <w:pict>
-              <v:line w14:anchorId="4391EEAF" id="Gerade Verbindung 6" o:spid="_x0000_s1026" style="position:absolute;z-index:251662336;visibility:visible;mso-wrap-style:square;mso-width-percent:0;mso-wrap-distance-left:9pt;mso-wrap-distance-top:0;mso-wrap-distance-right:9pt;mso-wrap-distance-bottom:0;mso-position-horizontal:absolute;mso-position-horizontal-relative:text;mso-position-vertical:absolute;mso-position-vertical-relative:text;mso-width-percent:0;mso-width-relative:margin" from="-4.45pt,9.2pt" to="467.7pt,9.2pt" o:gfxdata="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" strokecolor="black [3213]"/>
+              <v:line w14:anchorId="3EF64715" id="Gerade Verbindung 6" o:spid="_x0000_s1026" style="position:absolute;z-index:251662336;visibility:visible;mso-wrap-style:square;mso-width-percent:0;mso-wrap-distance-left:9pt;mso-wrap-distance-top:0;mso-wrap-distance-right:9pt;mso-wrap-distance-bottom:0;mso-position-horizontal:absolute;mso-position-horizontal-relative:text;mso-position-vertical:absolute;mso-position-vertical-relative:text;mso-width-percent:0;mso-width-relative:margin" from="-4.45pt,9.2pt" to="467.7pt,9.2pt" o:gfxdata="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" strokecolor="black [3213]"/>
             </w:pict>
           </mc:Fallback>
         </mc:AlternateContent>
@@ -9526,7 +9526,13 @@
         <w:t>über ein File in das Programm eingelesen.</w:t>
       </w:r>
       <w:r>
-        <w:t xml:space="preserve"> Mehr zu diesem Thema gibt es im Punkt 3.2 (Graphical User Interface)</w:t>
+        <w:t xml:space="preserve"> Mehr zu diesem Thema gibt es im </w:t>
+      </w:r>
+      <w:r>
+        <w:t>Kapitel</w:t>
+      </w:r>
+      <w:r>
+        <w:t xml:space="preserve"> 3.2 (Graphical User Interface)</w:t>
       </w:r>
       <w:r>
         <w:t>.</w:t>
@@ -9573,7 +9579,16 @@
         <w:t>.</w:t>
       </w:r>
       <w:r>
-        <w:t xml:space="preserve"> Dazu wird im Punkt 3.3 </w:t>
+        <w:t xml:space="preserve"> Dazu wird im </w:t>
+      </w:r>
+      <w:r>
+        <w:t>Kapite</w:t>
+      </w:r>
+      <w:r>
+        <w:t>l</w:t>
+      </w:r>
+      <w:r>
+        <w:t xml:space="preserve"> 3.3 </w:t>
       </w:r>
       <w:r>
         <w:t xml:space="preserve">(Aufbau der Engine) </w:t>
@@ -9710,10 +9725,133 @@
         <w:t xml:space="preserve">. </w:t>
       </w:r>
       <w:r>
-        <w:t>Genauer erläutert wird das im Punkt 3.3 (Aufbau der Engine) und 3.4 (Erstellung von 3D-Modellen).</w:t>
+        <w:t xml:space="preserve">Genauer erläutert wird das im </w:t>
+      </w:r>
+      <w:r>
+        <w:t>Kapitel</w:t>
+      </w:r>
+      <w:r>
+        <w:t xml:space="preserve"> 3.3 (Aufbau der Engine) und 3.4 (Erstellung von 3D-Modellen).</w:t>
       </w:r>
     </w:p>
     <w:p/>
+    <w:p>
+      <w:pPr>
+        <w:pStyle w:val="berschrift3"/>
+      </w:pPr>
+      <w:r>
+        <w:t>Path</w:t>
+      </w:r>
+      <w:r>
+        <w:t xml:space="preserve"> G</w:t>
+      </w:r>
+      <w:r>
+        <w:t>enerierung</w:t>
+      </w:r>
+    </w:p>
+    <w:p>
+      <w:r>
+        <w:t>Die Generierung eines Weges erfolgt aus einem Bild</w:t>
+      </w:r>
+      <w:r>
+        <w:t>-</w:t>
+      </w:r>
+      <w:r>
+        <w:t>F</w:t>
+      </w:r>
+      <w:r>
+        <w:t>ile.</w:t>
+      </w:r>
+      <w:r>
+        <w:t xml:space="preserve"> </w:t>
+      </w:r>
+      <w:r>
+        <w:t xml:space="preserve">Der Anwender kann mit einem </w:t>
+      </w:r>
+      <w:r>
+        <w:t xml:space="preserve">Programm, </w:t>
+      </w:r>
+      <w:r>
+        <w:t>womit</w:t>
+      </w:r>
+      <w:r>
+        <w:t xml:space="preserve"> man Bild</w:t>
+      </w:r>
+      <w:r>
+        <w:t>-Files</w:t>
+      </w:r>
+      <w:r>
+        <w:t xml:space="preserve"> editieren kann, einen Beliebigen weg auf das Bild zeichnen.</w:t>
+      </w:r>
+      <w:r>
+        <w:t xml:space="preserve"> </w:t>
+      </w:r>
+      <w:r>
+        <w:t xml:space="preserve">Dieses Bild wir anschließend vom „Path Generator“ eingelesen und in </w:t>
+      </w:r>
+      <w:r>
+        <w:t>W</w:t>
+      </w:r>
+      <w:r>
+        <w:t>egpunkte untereilt</w:t>
+      </w:r>
+      <w:r>
+        <w:t>, welche die Fahrzeuge abfahren.</w:t>
+      </w:r>
+      <w:r>
+        <w:t xml:space="preserve"> Diese Wegpunkte und dessen Nummer erhält der „Path Server“. Er ist für die Aufbereitung und für das Senden der Wegpunkte zur Visualisierung zuständig.</w:t>
+      </w:r>
+      <w:r>
+        <w:br/>
+        <w:t>Wenn die realen Fahrzeuge angesteuert werden, werden neben den generierten Wegpunkten, noch zusätzliche Positionen von der Positionserkennung empfangen.</w:t>
+      </w:r>
+      <w:r>
+        <w:t xml:space="preserve"> Diese Positionen sind die Koordinaten der abgefilmten Fahrzeuge</w:t>
+      </w:r>
+      <w:r>
+        <w:t xml:space="preserve"> und werden verwendet</w:t>
+      </w:r>
+      <w:r>
+        <w:t>, um die Bahn</w:t>
+      </w:r>
+      <w:r>
+        <w:t>en</w:t>
+      </w:r>
+      <w:r>
+        <w:t xml:space="preserve"> der virtuellen Fahrzeuge</w:t>
+      </w:r>
+      <w:r>
+        <w:t xml:space="preserve"> in der </w:t>
+      </w:r>
+      <w:r>
+        <w:t>Visualisierung</w:t>
+      </w:r>
+      <w:r>
+        <w:t xml:space="preserve"> zu korrigieren</w:t>
+      </w:r>
+      <w:r>
+        <w:t>.</w:t>
+      </w:r>
+    </w:p>
+    <w:p>
+      <w:r>
+        <w:t xml:space="preserve">Da die Positionserkennung Daten in der falschen </w:t>
+      </w:r>
+      <w:r>
+        <w:t>Byteorder sendet, ist ein Proxy zwischen der Positionserkennung und der Visualisierung, der die Byteorder umdreht und weitersendet.</w:t>
+      </w:r>
+    </w:p>
+    <w:p>
+      <w:r>
+        <w:t xml:space="preserve">Genauer wird im </w:t>
+      </w:r>
+      <w:r>
+        <w:t>Kapitel</w:t>
+      </w:r>
+      <w:r>
+        <w:t xml:space="preserve"> 3.6 (Auswertung von erhaltenen Positionsdaten) auf dieses Thema eingegangen.</w:t>
+      </w:r>
+    </w:p>
     <w:p>
       <w:pPr>
         <w:pStyle w:val="berschrift2"/>

</xml_diff>